<commit_message>
test en boite noire de  currency.convert
</commit_message>
<xml_diff>
--- a/Tp4/rapport_devoir_4.docx
+++ b/Tp4/rapport_devoir_4.docx
@@ -142,59 +142,7 @@
           <w:szCs w:val="24"/>
           <w:lang w:val="fr-CA"/>
         </w:rPr>
-        <w:t xml:space="preserve">Partitionnement sur la </w:t>
-      </w:r>
-      <w:r>
-        <w:rPr>
-          <w:rFonts w:cstheme="minorHAnsi"/>
-          <w:b/>
-          <w:bCs/>
-          <w:color w:val="000000" w:themeColor="text1"/>
-          <w:kern w:val="0"/>
-          <w:sz w:val="24"/>
-          <w:szCs w:val="24"/>
-          <w:lang w:val="fr-CA"/>
-        </w:rPr>
-        <w:t>spécification</w:t>
-      </w:r>
-      <w:r>
-        <w:rPr>
-          <w:rFonts w:cstheme="minorHAnsi"/>
-          <w:b/>
-          <w:bCs/>
-          <w:color w:val="000000" w:themeColor="text1"/>
-          <w:kern w:val="0"/>
-          <w:sz w:val="24"/>
-          <w:szCs w:val="24"/>
-          <w:lang w:val="fr-CA"/>
-        </w:rPr>
-        <w:t xml:space="preserve"> il doit accepter des montants dans </w:t>
-      </w:r>
-      <w:r>
-        <w:rPr>
-          <w:rFonts w:cstheme="minorHAnsi"/>
-          <w:b/>
-          <w:bCs/>
-          <w:color w:val="000000" w:themeColor="text1"/>
-          <w:kern w:val="0"/>
-          <w:sz w:val="24"/>
-          <w:szCs w:val="24"/>
-          <w:lang w:val="fr-CA"/>
-        </w:rPr>
-        <w:t>l’intervalle</w:t>
-      </w:r>
-      <w:r>
-        <w:rPr>
-          <w:rFonts w:cstheme="minorHAnsi"/>
-          <w:b/>
-          <w:bCs/>
-          <w:color w:val="000000" w:themeColor="text1"/>
-          <w:kern w:val="0"/>
-          <w:sz w:val="24"/>
-          <w:szCs w:val="24"/>
-          <w:lang w:val="fr-CA"/>
-        </w:rPr>
-        <w:t xml:space="preserve"> suivant [0, 1 000 000]:</w:t>
+        <w:t>Partitionnement sur la spécification il doit accepter des montants dans l’intervalle suivant [0, 1 000 000]:</w:t>
       </w:r>
     </w:p>
     <w:p>
@@ -220,7 +168,7 @@
           <w:kern w:val="0"/>
           <w:sz w:val="24"/>
           <w:szCs w:val="24"/>
-          <w:lang w:val="en-GB"/>
+          <w:lang w:val="fr-CA"/>
         </w:rPr>
         <w:t xml:space="preserve">Classes </w:t>
       </w:r>
@@ -231,9 +179,20 @@
           <w:kern w:val="0"/>
           <w:sz w:val="24"/>
           <w:szCs w:val="24"/>
-          <w:lang w:val="en-GB"/>
-        </w:rPr>
-        <w:t>equivalence</w:t>
+          <w:lang w:val="fr-CA"/>
+        </w:rPr>
+        <w:t>d’</w:t>
+      </w:r>
+      <w:r>
+        <w:rPr>
+          <w:rFonts w:cstheme="minorHAnsi"/>
+          <w:color w:val="000000" w:themeColor="text1"/>
+          <w:kern w:val="0"/>
+          <w:sz w:val="24"/>
+          <w:szCs w:val="24"/>
+          <w:lang w:val="fr-CA"/>
+        </w:rPr>
+        <w:t>équivalence</w:t>
       </w:r>
       <w:r>
         <w:rPr>
@@ -438,59 +397,7 @@
           <w:szCs w:val="24"/>
           <w:lang w:val="fr-CA"/>
         </w:rPr>
-        <w:t xml:space="preserve">Partitionnement sur la </w:t>
-      </w:r>
-      <w:r>
-        <w:rPr>
-          <w:rFonts w:cstheme="minorHAnsi"/>
-          <w:b/>
-          <w:bCs/>
-          <w:color w:val="000000" w:themeColor="text1"/>
-          <w:kern w:val="0"/>
-          <w:sz w:val="24"/>
-          <w:szCs w:val="24"/>
-          <w:lang w:val="fr-CA"/>
-        </w:rPr>
-        <w:t>spécification</w:t>
-      </w:r>
-      <w:r>
-        <w:rPr>
-          <w:rFonts w:cstheme="minorHAnsi"/>
-          <w:b/>
-          <w:bCs/>
-          <w:color w:val="000000" w:themeColor="text1"/>
-          <w:kern w:val="0"/>
-          <w:sz w:val="24"/>
-          <w:szCs w:val="24"/>
-          <w:lang w:val="fr-CA"/>
-        </w:rPr>
-        <w:t xml:space="preserve"> le </w:t>
-      </w:r>
-      <w:r>
-        <w:rPr>
-          <w:rFonts w:cstheme="minorHAnsi"/>
-          <w:b/>
-          <w:bCs/>
-          <w:color w:val="000000" w:themeColor="text1"/>
-          <w:kern w:val="0"/>
-          <w:sz w:val="24"/>
-          <w:szCs w:val="24"/>
-          <w:lang w:val="fr-CA"/>
-        </w:rPr>
-        <w:t>Converter</w:t>
-      </w:r>
-      <w:r>
-        <w:rPr>
-          <w:rFonts w:cstheme="minorHAnsi"/>
-          <w:b/>
-          <w:bCs/>
-          <w:color w:val="000000" w:themeColor="text1"/>
-          <w:kern w:val="0"/>
-          <w:sz w:val="24"/>
-          <w:szCs w:val="24"/>
-          <w:lang w:val="fr-CA"/>
-        </w:rPr>
-        <w:t xml:space="preserve"> dois accepter des montants entre les devises suivantes</w:t>
+        <w:t>Partitionnement sur la spécification le Converter dois accepter des montants entre les devises suivantes</w:t>
       </w:r>
       <w:r>
         <w:rPr>
@@ -615,29 +522,7 @@
           <w:szCs w:val="24"/>
           <w:lang w:val="fr-CA"/>
         </w:rPr>
-        <w:t xml:space="preserve">-   Devise </w:t>
-      </w:r>
-      <w:r>
-        <w:rPr>
-          <w:rFonts w:cstheme="minorHAnsi"/>
-          <w:color w:val="000000" w:themeColor="text1"/>
-          <w:kern w:val="0"/>
-          <w:sz w:val="24"/>
-          <w:szCs w:val="24"/>
-          <w:lang w:val="fr-CA"/>
-        </w:rPr>
-        <w:t>différente</w:t>
-      </w:r>
-      <w:r>
-        <w:rPr>
-          <w:rFonts w:cstheme="minorHAnsi"/>
-          <w:color w:val="000000" w:themeColor="text1"/>
-          <w:kern w:val="0"/>
-          <w:sz w:val="24"/>
-          <w:szCs w:val="24"/>
-          <w:lang w:val="fr-CA"/>
-        </w:rPr>
-        <w:t xml:space="preserve"> de [USD, CAD, GBP, EUR, CHF, AUD] ;</w:t>
+        <w:t>-   Devise différente de [USD, CAD, GBP, EUR, CHF, AUD] ;</w:t>
       </w:r>
     </w:p>
     <w:p>
@@ -779,51 +664,7 @@
           <w:szCs w:val="24"/>
           <w:lang w:val="fr-CA"/>
         </w:rPr>
-        <w:t xml:space="preserve">Pour les montants en dehors de l'intervalle [0, 1 000 000] et pour des devises </w:t>
-      </w:r>
-      <w:r>
-        <w:rPr>
-          <w:rFonts w:cstheme="minorHAnsi"/>
-          <w:color w:val="000000" w:themeColor="text1"/>
-          <w:kern w:val="0"/>
-          <w:sz w:val="24"/>
-          <w:szCs w:val="24"/>
-          <w:lang w:val="fr-CA"/>
-        </w:rPr>
-        <w:t>différentes</w:t>
-      </w:r>
-      <w:r>
-        <w:rPr>
-          <w:rFonts w:cstheme="minorHAnsi"/>
-          <w:color w:val="000000" w:themeColor="text1"/>
-          <w:kern w:val="0"/>
-          <w:sz w:val="24"/>
-          <w:szCs w:val="24"/>
-          <w:lang w:val="fr-CA"/>
-        </w:rPr>
-        <w:t xml:space="preserve"> de celles </w:t>
-      </w:r>
-      <w:r>
-        <w:rPr>
-          <w:rFonts w:cstheme="minorHAnsi"/>
-          <w:color w:val="000000" w:themeColor="text1"/>
-          <w:kern w:val="0"/>
-          <w:sz w:val="24"/>
-          <w:szCs w:val="24"/>
-          <w:lang w:val="fr-CA"/>
-        </w:rPr>
-        <w:t>spécifiées</w:t>
-      </w:r>
-      <w:r>
-        <w:rPr>
-          <w:rFonts w:cstheme="minorHAnsi"/>
-          <w:color w:val="000000" w:themeColor="text1"/>
-          <w:kern w:val="0"/>
-          <w:sz w:val="24"/>
-          <w:szCs w:val="24"/>
-          <w:lang w:val="fr-CA"/>
-        </w:rPr>
-        <w:t>,</w:t>
+        <w:t>Pour les montants en dehors de l'intervalle [0, 1 000 000] et pour des devises différentes de celles spécifiées,</w:t>
       </w:r>
       <w:r>
         <w:rPr>
@@ -867,29 +708,7 @@
           <w:szCs w:val="24"/>
           <w:lang w:val="fr-CA"/>
         </w:rPr>
-        <w:t xml:space="preserve">Il peut aussi </w:t>
-      </w:r>
-      <w:r>
-        <w:rPr>
-          <w:rFonts w:cstheme="minorHAnsi"/>
-          <w:color w:val="000000" w:themeColor="text1"/>
-          <w:kern w:val="0"/>
-          <w:sz w:val="24"/>
-          <w:szCs w:val="24"/>
-          <w:lang w:val="fr-CA"/>
-        </w:rPr>
-        <w:t>spécifier</w:t>
-      </w:r>
-      <w:r>
-        <w:rPr>
-          <w:rFonts w:cstheme="minorHAnsi"/>
-          <w:color w:val="000000" w:themeColor="text1"/>
-          <w:kern w:val="0"/>
-          <w:sz w:val="24"/>
-          <w:szCs w:val="24"/>
-          <w:lang w:val="fr-CA"/>
-        </w:rPr>
-        <w:t xml:space="preserve"> à l'utilisateur par des logs que les entrées ne respectent pas la spécification.</w:t>
+        <w:t>Il peut aussi spécifier à l'utilisateur par des logs que les entrées ne respectent pas la spécification.</w:t>
       </w:r>
     </w:p>
     <w:p>
@@ -934,40 +753,7 @@
           <w:szCs w:val="24"/>
           <w:lang w:val="fr-CA"/>
         </w:rPr>
-        <w:t>B- Analyse des valeur</w:t>
-      </w:r>
-      <w:r>
-        <w:rPr>
-          <w:rFonts w:cstheme="minorHAnsi"/>
-          <w:color w:val="000000" w:themeColor="text1"/>
-          <w:kern w:val="0"/>
-          <w:sz w:val="24"/>
-          <w:szCs w:val="24"/>
-          <w:lang w:val="fr-CA"/>
-        </w:rPr>
-        <w:t>s</w:t>
-      </w:r>
-      <w:r>
-        <w:rPr>
-          <w:rFonts w:cstheme="minorHAnsi"/>
-          <w:color w:val="000000" w:themeColor="text1"/>
-          <w:kern w:val="0"/>
-          <w:sz w:val="24"/>
-          <w:szCs w:val="24"/>
-          <w:lang w:val="fr-CA"/>
-        </w:rPr>
-        <w:t xml:space="preserve"> </w:t>
-      </w:r>
-      <w:r>
-        <w:rPr>
-          <w:rFonts w:cstheme="minorHAnsi"/>
-          <w:color w:val="000000" w:themeColor="text1"/>
-          <w:kern w:val="0"/>
-          <w:sz w:val="24"/>
-          <w:szCs w:val="24"/>
-          <w:lang w:val="fr-CA"/>
-        </w:rPr>
-        <w:t>frontières</w:t>
+        <w:t>B- Analyse des valeurs frontières</w:t>
       </w:r>
     </w:p>
     <w:p>
@@ -995,40 +781,7 @@
           <w:szCs w:val="24"/>
           <w:lang w:val="fr-CA"/>
         </w:rPr>
-        <w:t>Spécification</w:t>
-      </w:r>
-      <w:r>
-        <w:rPr>
-          <w:rFonts w:cstheme="minorHAnsi"/>
-          <w:color w:val="000000" w:themeColor="text1"/>
-          <w:kern w:val="0"/>
-          <w:sz w:val="24"/>
-          <w:szCs w:val="24"/>
-          <w:lang w:val="fr-CA"/>
-        </w:rPr>
-        <w:t xml:space="preserve"> il doit accepter des montants dans </w:t>
-      </w:r>
-      <w:r>
-        <w:rPr>
-          <w:rFonts w:cstheme="minorHAnsi"/>
-          <w:color w:val="000000" w:themeColor="text1"/>
-          <w:kern w:val="0"/>
-          <w:sz w:val="24"/>
-          <w:szCs w:val="24"/>
-          <w:lang w:val="fr-CA"/>
-        </w:rPr>
-        <w:t>l’intervalle</w:t>
-      </w:r>
-      <w:r>
-        <w:rPr>
-          <w:rFonts w:cstheme="minorHAnsi"/>
-          <w:color w:val="000000" w:themeColor="text1"/>
-          <w:kern w:val="0"/>
-          <w:sz w:val="24"/>
-          <w:szCs w:val="24"/>
-          <w:lang w:val="fr-CA"/>
-        </w:rPr>
-        <w:t xml:space="preserve"> suivant [0, 1 000 000]</w:t>
+        <w:t>Spécification il doit accepter des montants dans l’intervalle suivant [0, 1 000 000]</w:t>
       </w:r>
     </w:p>
     <w:p>
@@ -1180,51 +933,7 @@
           <w:szCs w:val="24"/>
           <w:lang w:val="fr-CA"/>
         </w:rPr>
-        <w:t>(typique:</w:t>
-      </w:r>
-      <w:r>
-        <w:rPr>
-          <w:rFonts w:cstheme="minorHAnsi"/>
-          <w:color w:val="000000" w:themeColor="text1"/>
-          <w:kern w:val="0"/>
-          <w:sz w:val="24"/>
-          <w:szCs w:val="24"/>
-          <w:lang w:val="fr-CA"/>
-        </w:rPr>
-        <w:t>250000, frontiere</w:t>
-      </w:r>
-      <w:r>
-        <w:rPr>
-          <w:rFonts w:cstheme="minorHAnsi"/>
-          <w:color w:val="000000" w:themeColor="text1"/>
-          <w:kern w:val="0"/>
-          <w:sz w:val="24"/>
-          <w:szCs w:val="24"/>
-          <w:lang w:val="fr-CA"/>
-        </w:rPr>
-        <w:t>:500000</w:t>
-      </w:r>
-      <w:r>
-        <w:rPr>
-          <w:rFonts w:cstheme="minorHAnsi"/>
-          <w:color w:val="000000" w:themeColor="text1"/>
-          <w:kern w:val="0"/>
-          <w:sz w:val="24"/>
-          <w:szCs w:val="24"/>
-          <w:lang w:val="fr-CA"/>
-        </w:rPr>
-        <w:t>), (</w:t>
-      </w:r>
-      <w:r>
-        <w:rPr>
-          <w:rFonts w:cstheme="minorHAnsi"/>
-          <w:color w:val="000000" w:themeColor="text1"/>
-          <w:kern w:val="0"/>
-          <w:sz w:val="24"/>
-          <w:szCs w:val="24"/>
-          <w:lang w:val="fr-CA"/>
-        </w:rPr>
-        <w:t>typique:1 000 060, frontiere:1000001</w:t>
+        <w:t>(typique:250000, frontiere:500000), (typique:1 000 060, frontiere:1000001</w:t>
       </w:r>
       <w:r>
         <w:rPr>
@@ -1263,6 +972,173 @@
           <w:sz w:val="24"/>
           <w:szCs w:val="24"/>
           <w:lang w:val="fr-CA"/>
+        </w:rPr>
+      </w:pPr>
+    </w:p>
+    <w:p>
+      <w:pPr>
+        <w:pStyle w:val="ListParagraph"/>
+        <w:autoSpaceDE w:val="0"/>
+        <w:autoSpaceDN w:val="0"/>
+        <w:adjustRightInd w:val="0"/>
+        <w:spacing w:after="0" w:line="360" w:lineRule="atLeast"/>
+        <w:rPr>
+          <w:rFonts w:cstheme="minorHAnsi"/>
+          <w:color w:val="000000" w:themeColor="text1"/>
+          <w:kern w:val="0"/>
+          <w:sz w:val="24"/>
+          <w:szCs w:val="24"/>
+          <w:lang w:val="fr-CA"/>
+        </w:rPr>
+      </w:pPr>
+      <w:r>
+        <w:rPr>
+          <w:rFonts w:cstheme="minorHAnsi"/>
+          <w:color w:val="000000" w:themeColor="text1"/>
+          <w:kern w:val="0"/>
+          <w:sz w:val="24"/>
+          <w:szCs w:val="24"/>
+          <w:lang w:val="fr-CA"/>
+        </w:rPr>
+        <w:t>Pour la méthode</w:t>
+      </w:r>
+      <w:r>
+        <w:rPr>
+          <w:rFonts w:cstheme="minorHAnsi"/>
+          <w:color w:val="000000" w:themeColor="text1"/>
+          <w:kern w:val="0"/>
+          <w:sz w:val="24"/>
+          <w:szCs w:val="24"/>
+          <w:lang w:val="fr-CA"/>
+        </w:rPr>
+        <w:t xml:space="preserve"> : </w:t>
+      </w:r>
+      <w:r>
+        <w:rPr>
+          <w:rFonts w:cstheme="minorHAnsi"/>
+          <w:b/>
+          <w:bCs/>
+          <w:color w:val="000000" w:themeColor="text1"/>
+          <w:kern w:val="0"/>
+          <w:sz w:val="24"/>
+          <w:szCs w:val="24"/>
+          <w:lang w:val="fr-CA"/>
+        </w:rPr>
+        <w:t xml:space="preserve">currencyConverter.Currency. </w:t>
+      </w:r>
+      <w:proofErr w:type="gramStart"/>
+      <w:r>
+        <w:rPr>
+          <w:rFonts w:cstheme="minorHAnsi"/>
+          <w:b/>
+          <w:bCs/>
+          <w:color w:val="000000" w:themeColor="text1"/>
+          <w:kern w:val="0"/>
+          <w:sz w:val="24"/>
+          <w:szCs w:val="24"/>
+          <w:lang w:val="fr-CA"/>
+        </w:rPr>
+        <w:t>convert</w:t>
+      </w:r>
+      <w:proofErr w:type="gramEnd"/>
+      <w:r>
+        <w:rPr>
+          <w:rFonts w:cstheme="minorHAnsi"/>
+          <w:b/>
+          <w:bCs/>
+          <w:color w:val="000000" w:themeColor="text1"/>
+          <w:kern w:val="0"/>
+          <w:sz w:val="24"/>
+          <w:szCs w:val="24"/>
+          <w:lang w:val="fr-CA"/>
+        </w:rPr>
+        <w:t xml:space="preserve"> </w:t>
+      </w:r>
+      <w:r>
+        <w:rPr>
+          <w:rFonts w:cstheme="minorHAnsi"/>
+          <w:b/>
+          <w:bCs/>
+          <w:color w:val="000000" w:themeColor="text1"/>
+          <w:kern w:val="0"/>
+          <w:sz w:val="24"/>
+          <w:szCs w:val="24"/>
+          <w:lang w:val="fr-CA"/>
+        </w:rPr>
+        <w:t>(Double, Double)</w:t>
+      </w:r>
+    </w:p>
+    <w:p>
+      <w:pPr>
+        <w:pStyle w:val="ListParagraph"/>
+        <w:autoSpaceDE w:val="0"/>
+        <w:autoSpaceDN w:val="0"/>
+        <w:adjustRightInd w:val="0"/>
+        <w:spacing w:after="0" w:line="360" w:lineRule="atLeast"/>
+        <w:rPr>
+          <w:rFonts w:eastAsia="Times New Roman" w:cstheme="minorHAnsi"/>
+          <w:kern w:val="0"/>
+          <w:sz w:val="24"/>
+          <w:szCs w:val="24"/>
+          <w:lang w:val="fr-CA" w:eastAsia="en-GB"/>
+          <w14:ligatures w14:val="none"/>
+        </w:rPr>
+      </w:pPr>
+      <w:r>
+        <w:rPr>
+          <w:rFonts w:eastAsia="Times New Roman" w:cstheme="minorHAnsi"/>
+          <w:kern w:val="0"/>
+          <w:sz w:val="24"/>
+          <w:szCs w:val="24"/>
+          <w:lang w:val="fr-CA" w:eastAsia="en-GB"/>
+          <w14:ligatures w14:val="none"/>
+        </w:rPr>
+        <w:t>Nous effectuons des vérifications sur des taux de change positif et négatif, sur des montant égale à 0, des taux de change de zéro et sur des valeurs limites et extrêmes.</w:t>
+      </w:r>
+    </w:p>
+    <w:p>
+      <w:pPr>
+        <w:pStyle w:val="ListParagraph"/>
+        <w:autoSpaceDE w:val="0"/>
+        <w:autoSpaceDN w:val="0"/>
+        <w:adjustRightInd w:val="0"/>
+        <w:spacing w:after="0" w:line="360" w:lineRule="atLeast"/>
+        <w:rPr>
+          <w:rFonts w:eastAsia="Times New Roman" w:cstheme="minorHAnsi"/>
+          <w:kern w:val="0"/>
+          <w:sz w:val="24"/>
+          <w:szCs w:val="24"/>
+          <w:lang w:val="fr-CA" w:eastAsia="en-GB"/>
+          <w14:ligatures w14:val="none"/>
+        </w:rPr>
+      </w:pPr>
+      <w:r>
+        <w:rPr>
+          <w:rFonts w:eastAsia="Times New Roman" w:cstheme="minorHAnsi"/>
+          <w:kern w:val="0"/>
+          <w:sz w:val="24"/>
+          <w:szCs w:val="24"/>
+          <w:lang w:val="fr-CA" w:eastAsia="en-GB"/>
+          <w14:ligatures w14:val="none"/>
+        </w:rPr>
+        <w:lastRenderedPageBreak/>
+        <w:t xml:space="preserve">Nous pouvons remarquer en analysant en boite noire que cette méthode n’exclut pas les éléments qui ne font pas partir de la spécification et elle ne fait pas vraiment de gestion d’erreur. </w:t>
+      </w:r>
+    </w:p>
+    <w:p>
+      <w:pPr>
+        <w:pStyle w:val="ListParagraph"/>
+        <w:autoSpaceDE w:val="0"/>
+        <w:autoSpaceDN w:val="0"/>
+        <w:adjustRightInd w:val="0"/>
+        <w:spacing w:after="0" w:line="360" w:lineRule="atLeast"/>
+        <w:rPr>
+          <w:rFonts w:eastAsia="Times New Roman" w:cstheme="minorHAnsi"/>
+          <w:kern w:val="0"/>
+          <w:sz w:val="24"/>
+          <w:szCs w:val="24"/>
+          <w:lang w:val="fr-CA" w:eastAsia="en-GB"/>
+          <w14:ligatures w14:val="none"/>
         </w:rPr>
       </w:pPr>
     </w:p>
@@ -1692,6 +1568,123 @@
     </w:lvl>
   </w:abstractNum>
   <w:abstractNum w:abstractNumId="2" w15:restartNumberingAfterBreak="0">
+    <w:nsid w:val="0E341D73"/>
+    <w:multiLevelType w:val="multilevel"/>
+    <w:tmpl w:val="F9E67642"/>
+    <w:lvl w:ilvl="0">
+      <w:start w:val="1"/>
+      <w:numFmt w:val="decimal"/>
+      <w:lvlText w:val="%1."/>
+      <w:lvlJc w:val="left"/>
+      <w:pPr>
+        <w:tabs>
+          <w:tab w:val="num" w:pos="720"/>
+        </w:tabs>
+        <w:ind w:left="720" w:hanging="360"/>
+      </w:pPr>
+    </w:lvl>
+    <w:lvl w:ilvl="1">
+      <w:start w:val="1"/>
+      <w:numFmt w:val="bullet"/>
+      <w:lvlText w:val="o"/>
+      <w:lvlJc w:val="left"/>
+      <w:pPr>
+        <w:tabs>
+          <w:tab w:val="num" w:pos="1440"/>
+        </w:tabs>
+        <w:ind w:left="1440" w:hanging="360"/>
+      </w:pPr>
+      <w:rPr>
+        <w:rFonts w:ascii="Courier New" w:hAnsi="Courier New" w:hint="default"/>
+        <w:sz w:val="20"/>
+      </w:rPr>
+    </w:lvl>
+    <w:lvl w:ilvl="2" w:tentative="1">
+      <w:start w:val="1"/>
+      <w:numFmt w:val="decimal"/>
+      <w:lvlText w:val="%3."/>
+      <w:lvlJc w:val="left"/>
+      <w:pPr>
+        <w:tabs>
+          <w:tab w:val="num" w:pos="2160"/>
+        </w:tabs>
+        <w:ind w:left="2160" w:hanging="360"/>
+      </w:pPr>
+    </w:lvl>
+    <w:lvl w:ilvl="3" w:tentative="1">
+      <w:start w:val="1"/>
+      <w:numFmt w:val="decimal"/>
+      <w:lvlText w:val="%4."/>
+      <w:lvlJc w:val="left"/>
+      <w:pPr>
+        <w:tabs>
+          <w:tab w:val="num" w:pos="2880"/>
+        </w:tabs>
+        <w:ind w:left="2880" w:hanging="360"/>
+      </w:pPr>
+    </w:lvl>
+    <w:lvl w:ilvl="4" w:tentative="1">
+      <w:start w:val="1"/>
+      <w:numFmt w:val="decimal"/>
+      <w:lvlText w:val="%5."/>
+      <w:lvlJc w:val="left"/>
+      <w:pPr>
+        <w:tabs>
+          <w:tab w:val="num" w:pos="3600"/>
+        </w:tabs>
+        <w:ind w:left="3600" w:hanging="360"/>
+      </w:pPr>
+    </w:lvl>
+    <w:lvl w:ilvl="5" w:tentative="1">
+      <w:start w:val="1"/>
+      <w:numFmt w:val="decimal"/>
+      <w:lvlText w:val="%6."/>
+      <w:lvlJc w:val="left"/>
+      <w:pPr>
+        <w:tabs>
+          <w:tab w:val="num" w:pos="4320"/>
+        </w:tabs>
+        <w:ind w:left="4320" w:hanging="360"/>
+      </w:pPr>
+    </w:lvl>
+    <w:lvl w:ilvl="6" w:tentative="1">
+      <w:start w:val="1"/>
+      <w:numFmt w:val="decimal"/>
+      <w:lvlText w:val="%7."/>
+      <w:lvlJc w:val="left"/>
+      <w:pPr>
+        <w:tabs>
+          <w:tab w:val="num" w:pos="5040"/>
+        </w:tabs>
+        <w:ind w:left="5040" w:hanging="360"/>
+      </w:pPr>
+    </w:lvl>
+    <w:lvl w:ilvl="7" w:tentative="1">
+      <w:start w:val="1"/>
+      <w:numFmt w:val="decimal"/>
+      <w:lvlText w:val="%8."/>
+      <w:lvlJc w:val="left"/>
+      <w:pPr>
+        <w:tabs>
+          <w:tab w:val="num" w:pos="5760"/>
+        </w:tabs>
+        <w:ind w:left="5760" w:hanging="360"/>
+      </w:pPr>
+    </w:lvl>
+    <w:lvl w:ilvl="8" w:tentative="1">
+      <w:start w:val="1"/>
+      <w:numFmt w:val="decimal"/>
+      <w:lvlText w:val="%9."/>
+      <w:lvlJc w:val="left"/>
+      <w:pPr>
+        <w:tabs>
+          <w:tab w:val="num" w:pos="6480"/>
+        </w:tabs>
+        <w:ind w:left="6480" w:hanging="360"/>
+      </w:pPr>
+    </w:lvl>
+  </w:abstractNum>
+  <w:abstractNum w:abstractNumId="3" w15:restartNumberingAfterBreak="0">
     <w:nsid w:val="0E42386F"/>
     <w:multiLevelType w:val="multilevel"/>
     <w:tmpl w:val="785CCA2C"/>
@@ -1840,7 +1833,7 @@
       </w:rPr>
     </w:lvl>
   </w:abstractNum>
-  <w:abstractNum w:abstractNumId="3" w15:restartNumberingAfterBreak="0">
+  <w:abstractNum w:abstractNumId="4" w15:restartNumberingAfterBreak="0">
     <w:nsid w:val="13D76383"/>
     <w:multiLevelType w:val="hybridMultilevel"/>
     <w:tmpl w:val="1A9AD990"/>
@@ -1929,7 +1922,7 @@
       </w:pPr>
     </w:lvl>
   </w:abstractNum>
-  <w:abstractNum w:abstractNumId="4" w15:restartNumberingAfterBreak="0">
+  <w:abstractNum w:abstractNumId="5" w15:restartNumberingAfterBreak="0">
     <w:nsid w:val="16432A4E"/>
     <w:multiLevelType w:val="multilevel"/>
     <w:tmpl w:val="3AB4757C"/>
@@ -2046,7 +2039,7 @@
       </w:pPr>
     </w:lvl>
   </w:abstractNum>
-  <w:abstractNum w:abstractNumId="5" w15:restartNumberingAfterBreak="0">
+  <w:abstractNum w:abstractNumId="6" w15:restartNumberingAfterBreak="0">
     <w:nsid w:val="245F084E"/>
     <w:multiLevelType w:val="hybridMultilevel"/>
     <w:tmpl w:val="02B66F72"/>
@@ -2158,7 +2151,7 @@
       </w:rPr>
     </w:lvl>
   </w:abstractNum>
-  <w:abstractNum w:abstractNumId="6" w15:restartNumberingAfterBreak="0">
+  <w:abstractNum w:abstractNumId="7" w15:restartNumberingAfterBreak="0">
     <w:nsid w:val="36E22E38"/>
     <w:multiLevelType w:val="hybridMultilevel"/>
     <w:tmpl w:val="C6FC55FA"/>
@@ -2247,7 +2240,7 @@
       </w:pPr>
     </w:lvl>
   </w:abstractNum>
-  <w:abstractNum w:abstractNumId="7" w15:restartNumberingAfterBreak="0">
+  <w:abstractNum w:abstractNumId="8" w15:restartNumberingAfterBreak="0">
     <w:nsid w:val="38931848"/>
     <w:multiLevelType w:val="multilevel"/>
     <w:tmpl w:val="81CE4C96"/>
@@ -2360,7 +2353,7 @@
       </w:pPr>
     </w:lvl>
   </w:abstractNum>
-  <w:abstractNum w:abstractNumId="8" w15:restartNumberingAfterBreak="0">
+  <w:abstractNum w:abstractNumId="9" w15:restartNumberingAfterBreak="0">
     <w:nsid w:val="3C4A2DE3"/>
     <w:multiLevelType w:val="hybridMultilevel"/>
     <w:tmpl w:val="C6FC55FA"/>
@@ -2449,7 +2442,7 @@
       </w:pPr>
     </w:lvl>
   </w:abstractNum>
-  <w:abstractNum w:abstractNumId="9" w15:restartNumberingAfterBreak="0">
+  <w:abstractNum w:abstractNumId="10" w15:restartNumberingAfterBreak="0">
     <w:nsid w:val="54922463"/>
     <w:multiLevelType w:val="hybridMultilevel"/>
     <w:tmpl w:val="C90EA7F8"/>
@@ -2538,7 +2531,7 @@
       </w:pPr>
     </w:lvl>
   </w:abstractNum>
-  <w:abstractNum w:abstractNumId="10" w15:restartNumberingAfterBreak="0">
+  <w:abstractNum w:abstractNumId="11" w15:restartNumberingAfterBreak="0">
     <w:nsid w:val="576C117F"/>
     <w:multiLevelType w:val="hybridMultilevel"/>
     <w:tmpl w:val="2F067460"/>
@@ -2650,7 +2643,7 @@
       </w:rPr>
     </w:lvl>
   </w:abstractNum>
-  <w:abstractNum w:abstractNumId="11" w15:restartNumberingAfterBreak="0">
+  <w:abstractNum w:abstractNumId="12" w15:restartNumberingAfterBreak="0">
     <w:nsid w:val="706645BA"/>
     <w:multiLevelType w:val="multilevel"/>
     <w:tmpl w:val="47C0232C"/>
@@ -2763,7 +2756,7 @@
       </w:pPr>
     </w:lvl>
   </w:abstractNum>
-  <w:abstractNum w:abstractNumId="12" w15:restartNumberingAfterBreak="0">
+  <w:abstractNum w:abstractNumId="13" w15:restartNumberingAfterBreak="0">
     <w:nsid w:val="75C56050"/>
     <w:multiLevelType w:val="multilevel"/>
     <w:tmpl w:val="BF2EFE2C"/>
@@ -2908,46 +2901,49 @@
     </w:lvl>
   </w:abstractNum>
   <w:num w:numId="1" w16cid:durableId="1989942810">
-    <w:abstractNumId w:val="5"/>
+    <w:abstractNumId w:val="6"/>
   </w:num>
   <w:num w:numId="2" w16cid:durableId="139227966">
-    <w:abstractNumId w:val="10"/>
+    <w:abstractNumId w:val="11"/>
   </w:num>
   <w:num w:numId="3" w16cid:durableId="1086849578">
     <w:abstractNumId w:val="0"/>
   </w:num>
   <w:num w:numId="4" w16cid:durableId="1555385406">
+    <w:abstractNumId w:val="8"/>
+  </w:num>
+  <w:num w:numId="5" w16cid:durableId="1759060937">
+    <w:abstractNumId w:val="9"/>
+  </w:num>
+  <w:num w:numId="6" w16cid:durableId="1743021113">
     <w:abstractNumId w:val="7"/>
   </w:num>
-  <w:num w:numId="5" w16cid:durableId="1759060937">
-    <w:abstractNumId w:val="8"/>
-  </w:num>
-  <w:num w:numId="6" w16cid:durableId="1743021113">
-    <w:abstractNumId w:val="6"/>
-  </w:num>
   <w:num w:numId="7" w16cid:durableId="1329480190">
-    <w:abstractNumId w:val="11"/>
+    <w:abstractNumId w:val="12"/>
     <w:lvlOverride w:ilvl="0">
       <w:startOverride w:val="2"/>
     </w:lvlOverride>
   </w:num>
   <w:num w:numId="8" w16cid:durableId="1937906228">
-    <w:abstractNumId w:val="12"/>
+    <w:abstractNumId w:val="13"/>
   </w:num>
   <w:num w:numId="9" w16cid:durableId="1848136517">
-    <w:abstractNumId w:val="2"/>
+    <w:abstractNumId w:val="3"/>
   </w:num>
   <w:num w:numId="10" w16cid:durableId="1831099462">
-    <w:abstractNumId w:val="4"/>
+    <w:abstractNumId w:val="5"/>
   </w:num>
   <w:num w:numId="11" w16cid:durableId="1861314439">
-    <w:abstractNumId w:val="3"/>
+    <w:abstractNumId w:val="4"/>
   </w:num>
   <w:num w:numId="12" w16cid:durableId="991979551">
     <w:abstractNumId w:val="1"/>
   </w:num>
   <w:num w:numId="13" w16cid:durableId="550268241">
-    <w:abstractNumId w:val="9"/>
+    <w:abstractNumId w:val="10"/>
+  </w:num>
+  <w:num w:numId="14" w16cid:durableId="1394767387">
+    <w:abstractNumId w:val="2"/>
   </w:num>
 </w:numbering>
 </file>
@@ -3565,6 +3561,19 @@
       <w14:ligatures w14:val="none"/>
     </w:rPr>
   </w:style>
+  <w:style w:type="character" w:styleId="HTMLCode">
+    <w:name w:val="HTML Code"/>
+    <w:basedOn w:val="DefaultParagraphFont"/>
+    <w:uiPriority w:val="99"/>
+    <w:semiHidden/>
+    <w:unhideWhenUsed/>
+    <w:rsid w:val="00A670F8"/>
+    <w:rPr>
+      <w:rFonts w:ascii="Courier New" w:eastAsia="Times New Roman" w:hAnsi="Courier New" w:cs="Courier New"/>
+      <w:sz w:val="20"/>
+      <w:szCs w:val="20"/>
+    </w:rPr>
+  </w:style>
 </w:styles>
 </file>
 

</xml_diff>